<commit_message>
Continuing to understand data structures. Linked List variations and the use of nodes
</commit_message>
<xml_diff>
--- a/Data Structures and Algorithms Master Class.docx
+++ b/Data Structures and Algorithms Master Class.docx
@@ -1650,56 +1650,7 @@
           <w:rFonts w:ascii="Roboto" w:hAnsi="Roboto"/>
           <w:color w:val="2D2F31"/>
         </w:rPr>
-        <w:t>Complexity graph will display a straight</w:t>
-      </w:r>
-      <w:r>
-        <w:rPr>
-          <w:rFonts w:ascii="Roboto" w:hAnsi="Roboto"/>
-          <w:color w:val="2D2F31"/>
-        </w:rPr>
-        <w:t xml:space="preserve"> diagonal </w:t>
-      </w:r>
-      <w:r>
-        <w:rPr>
-          <w:rFonts w:ascii="Roboto" w:hAnsi="Roboto"/>
-          <w:color w:val="2D2F31"/>
-        </w:rPr>
-        <w:t xml:space="preserve">line </w:t>
-      </w:r>
-      <w:r>
-        <w:rPr>
-          <w:rFonts w:ascii="Roboto" w:hAnsi="Roboto"/>
-          <w:color w:val="2D2F31"/>
-        </w:rPr>
-        <w:t xml:space="preserve">equidistant from </w:t>
-      </w:r>
-      <w:r>
-        <w:rPr>
-          <w:rFonts w:ascii="Roboto" w:hAnsi="Roboto"/>
-          <w:color w:val="2D2F31"/>
-        </w:rPr>
-        <w:t>the x</w:t>
-      </w:r>
-      <w:r>
-        <w:rPr>
-          <w:rFonts w:ascii="Roboto" w:hAnsi="Roboto"/>
-          <w:color w:val="2D2F31"/>
-        </w:rPr>
-        <w:t xml:space="preserve"> and y</w:t>
-      </w:r>
-      <w:r>
-        <w:rPr>
-          <w:rFonts w:ascii="Roboto" w:hAnsi="Roboto"/>
-          <w:color w:val="2D2F31"/>
-        </w:rPr>
-        <w:t xml:space="preserve"> axis</w:t>
-      </w:r>
-      <w:r>
-        <w:rPr>
-          <w:rFonts w:ascii="Roboto" w:hAnsi="Roboto"/>
-          <w:color w:val="2D2F31"/>
-        </w:rPr>
-        <w:t xml:space="preserve"> (right down the middle)</w:t>
+        <w:t>Complexity graph will display a straight diagonal line equidistant from the x and y axis (right down the middle)</w:t>
       </w:r>
     </w:p>
     <w:p>
@@ -3338,6 +3289,56 @@
         <w:pStyle w:val="NormalWeb"/>
         <w:numPr>
           <w:ilvl w:val="0"/>
+          <w:numId w:val="1"/>
+        </w:numPr>
+        <w:spacing w:before="0" w:beforeAutospacing="0" w:after="0" w:afterAutospacing="0"/>
+        <w:rPr>
+          <w:rFonts w:ascii="Roboto" w:hAnsi="Roboto"/>
+          <w:b/>
+          <w:bCs/>
+          <w:color w:val="2D2F31"/>
+        </w:rPr>
+      </w:pPr>
+      <w:r>
+        <w:rPr>
+          <w:rFonts w:ascii="Roboto" w:hAnsi="Roboto"/>
+          <w:b/>
+          <w:bCs/>
+          <w:color w:val="2D2F31"/>
+        </w:rPr>
+        <w:t>What is a Linked List?</w:t>
+      </w:r>
+    </w:p>
+    <w:p>
+      <w:pPr>
+        <w:pStyle w:val="NormalWeb"/>
+        <w:numPr>
+          <w:ilvl w:val="0"/>
+          <w:numId w:val="1"/>
+        </w:numPr>
+        <w:spacing w:before="0" w:beforeAutospacing="0" w:after="0" w:afterAutospacing="0"/>
+        <w:rPr>
+          <w:rFonts w:ascii="Roboto" w:hAnsi="Roboto"/>
+          <w:b/>
+          <w:bCs/>
+          <w:color w:val="2D2F31"/>
+        </w:rPr>
+      </w:pPr>
+      <w:r>
+        <w:rPr>
+          <w:rFonts w:ascii="Roboto" w:hAnsi="Roboto"/>
+          <w:b/>
+          <w:bCs/>
+          <w:color w:val="2D2F31"/>
+        </w:rPr>
+        <w:t>Linked List vs Arrays</w:t>
+      </w:r>
+    </w:p>
+    <w:p>
+      <w:pPr>
+        <w:pStyle w:val="NormalWeb"/>
+        <w:numPr>
+          <w:ilvl w:val="1"/>
           <w:numId w:val="10"/>
         </w:numPr>
         <w:spacing w:before="0" w:beforeAutospacing="0" w:after="0" w:afterAutospacing="0"/>
@@ -3351,14 +3352,14 @@
           <w:rFonts w:ascii="Roboto" w:hAnsi="Roboto"/>
           <w:color w:val="2D2F31"/>
         </w:rPr>
-        <w:t>What is a Linked List?</w:t>
-      </w:r>
-    </w:p>
-    <w:p>
-      <w:pPr>
-        <w:pStyle w:val="NormalWeb"/>
-        <w:numPr>
-          <w:ilvl w:val="0"/>
+        <w:t>Elements of Linked List are independent objects.</w:t>
+      </w:r>
+    </w:p>
+    <w:p>
+      <w:pPr>
+        <w:pStyle w:val="NormalWeb"/>
+        <w:numPr>
+          <w:ilvl w:val="1"/>
           <w:numId w:val="10"/>
         </w:numPr>
         <w:spacing w:before="0" w:beforeAutospacing="0" w:after="0" w:afterAutospacing="0"/>
@@ -3372,14 +3373,14 @@
           <w:rFonts w:ascii="Roboto" w:hAnsi="Roboto"/>
           <w:color w:val="2D2F31"/>
         </w:rPr>
-        <w:t>Linked List vs Arrays</w:t>
-      </w:r>
-    </w:p>
-    <w:p>
-      <w:pPr>
-        <w:pStyle w:val="NormalWeb"/>
-        <w:numPr>
-          <w:ilvl w:val="0"/>
+        <w:t xml:space="preserve">The size of a Linked List is not predefined. </w:t>
+      </w:r>
+    </w:p>
+    <w:p>
+      <w:pPr>
+        <w:pStyle w:val="NormalWeb"/>
+        <w:numPr>
+          <w:ilvl w:val="1"/>
           <w:numId w:val="10"/>
         </w:numPr>
         <w:spacing w:before="0" w:beforeAutospacing="0" w:after="0" w:afterAutospacing="0"/>
@@ -3393,6 +3394,31 @@
           <w:rFonts w:ascii="Roboto" w:hAnsi="Roboto"/>
           <w:color w:val="2D2F31"/>
         </w:rPr>
+        <w:t>Arrays allow random access. Therefore accessing elements is more efficient in arrays while Linked Lists require the traversal of the Linked List to get to a particular node.</w:t>
+      </w:r>
+    </w:p>
+    <w:p>
+      <w:pPr>
+        <w:pStyle w:val="NormalWeb"/>
+        <w:numPr>
+          <w:ilvl w:val="0"/>
+          <w:numId w:val="1"/>
+        </w:numPr>
+        <w:spacing w:before="0" w:beforeAutospacing="0" w:after="0" w:afterAutospacing="0"/>
+        <w:rPr>
+          <w:rFonts w:ascii="Roboto" w:hAnsi="Roboto"/>
+          <w:b/>
+          <w:bCs/>
+          <w:color w:val="2D2F31"/>
+        </w:rPr>
+      </w:pPr>
+      <w:r>
+        <w:rPr>
+          <w:rFonts w:ascii="Roboto" w:hAnsi="Roboto"/>
+          <w:b/>
+          <w:bCs/>
+          <w:color w:val="2D2F31"/>
+        </w:rPr>
         <w:t>Types of Linked List</w:t>
       </w:r>
     </w:p>
@@ -3400,7 +3426,7 @@
       <w:pPr>
         <w:pStyle w:val="NormalWeb"/>
         <w:numPr>
-          <w:ilvl w:val="0"/>
+          <w:ilvl w:val="1"/>
           <w:numId w:val="10"/>
         </w:numPr>
         <w:spacing w:before="0" w:beforeAutospacing="0" w:after="0" w:afterAutospacing="0"/>
@@ -3414,6 +3440,185 @@
           <w:rFonts w:ascii="Roboto" w:hAnsi="Roboto"/>
           <w:color w:val="2D2F31"/>
         </w:rPr>
+        <w:t>Singly Linked List</w:t>
+      </w:r>
+    </w:p>
+    <w:p>
+      <w:pPr>
+        <w:pStyle w:val="NormalWeb"/>
+        <w:numPr>
+          <w:ilvl w:val="2"/>
+          <w:numId w:val="10"/>
+        </w:numPr>
+        <w:spacing w:before="0" w:beforeAutospacing="0" w:after="0" w:afterAutospacing="0"/>
+        <w:rPr>
+          <w:rFonts w:ascii="Roboto" w:hAnsi="Roboto"/>
+          <w:color w:val="2D2F31"/>
+        </w:rPr>
+      </w:pPr>
+      <w:r>
+        <w:rPr>
+          <w:rFonts w:ascii="Roboto" w:hAnsi="Roboto"/>
+          <w:color w:val="2D2F31"/>
+        </w:rPr>
+        <w:t>Each node in the list stores the reference to the next node. There is no reference to the previous node. The lust node has a null reference instead of a reference to the next node.</w:t>
+      </w:r>
+    </w:p>
+    <w:p>
+      <w:pPr>
+        <w:pStyle w:val="NormalWeb"/>
+        <w:numPr>
+          <w:ilvl w:val="1"/>
+          <w:numId w:val="10"/>
+        </w:numPr>
+        <w:spacing w:before="0" w:beforeAutospacing="0" w:after="0" w:afterAutospacing="0"/>
+        <w:rPr>
+          <w:rFonts w:ascii="Roboto" w:hAnsi="Roboto"/>
+          <w:color w:val="2D2F31"/>
+        </w:rPr>
+      </w:pPr>
+      <w:r>
+        <w:rPr>
+          <w:rFonts w:ascii="Roboto" w:hAnsi="Roboto"/>
+          <w:color w:val="2D2F31"/>
+        </w:rPr>
+        <w:t>Circular Linked List</w:t>
+      </w:r>
+    </w:p>
+    <w:p>
+      <w:pPr>
+        <w:pStyle w:val="NormalWeb"/>
+        <w:numPr>
+          <w:ilvl w:val="2"/>
+          <w:numId w:val="10"/>
+        </w:numPr>
+        <w:spacing w:before="0" w:beforeAutospacing="0" w:after="0" w:afterAutospacing="0"/>
+        <w:rPr>
+          <w:rFonts w:ascii="Roboto" w:hAnsi="Roboto"/>
+          <w:color w:val="2D2F31"/>
+        </w:rPr>
+      </w:pPr>
+      <w:r>
+        <w:rPr>
+          <w:rFonts w:ascii="Roboto" w:hAnsi="Roboto"/>
+          <w:color w:val="2D2F31"/>
+        </w:rPr>
+        <w:t>Similarly, to singly linked list, each node stores the reference to the next node. However, in this case the last node points to the first node. Circular linked list is used when you need to traverse a list and then go back to the beginning when you reach the last list item.</w:t>
+      </w:r>
+    </w:p>
+    <w:p>
+      <w:pPr>
+        <w:pStyle w:val="NormalWeb"/>
+        <w:numPr>
+          <w:ilvl w:val="1"/>
+          <w:numId w:val="10"/>
+        </w:numPr>
+        <w:spacing w:before="0" w:beforeAutospacing="0" w:after="0" w:afterAutospacing="0"/>
+        <w:rPr>
+          <w:rFonts w:ascii="Roboto" w:hAnsi="Roboto"/>
+          <w:color w:val="2D2F31"/>
+        </w:rPr>
+      </w:pPr>
+      <w:r>
+        <w:rPr>
+          <w:rFonts w:ascii="Roboto" w:hAnsi="Roboto"/>
+          <w:color w:val="2D2F31"/>
+        </w:rPr>
+        <w:t>Doubly Linked List</w:t>
+      </w:r>
+    </w:p>
+    <w:p>
+      <w:pPr>
+        <w:pStyle w:val="NormalWeb"/>
+        <w:numPr>
+          <w:ilvl w:val="2"/>
+          <w:numId w:val="10"/>
+        </w:numPr>
+        <w:spacing w:before="0" w:beforeAutospacing="0" w:after="0" w:afterAutospacing="0"/>
+        <w:rPr>
+          <w:rFonts w:ascii="Roboto" w:hAnsi="Roboto"/>
+          <w:color w:val="2D2F31"/>
+        </w:rPr>
+      </w:pPr>
+      <w:r>
+        <w:rPr>
+          <w:rFonts w:ascii="Roboto" w:hAnsi="Roboto"/>
+          <w:color w:val="2D2F31"/>
+        </w:rPr>
+        <w:t>This linked list includes a reference to the next node as well as the previous node. Note that the previous reference of the first node is null and the reference of the next reference in the last node is null. In this case, if you had an app that plays music, you would want to go to next song or previous sound. So, this datatype would allow this action. (backward and forward traversal)</w:t>
+      </w:r>
+    </w:p>
+    <w:p>
+      <w:pPr>
+        <w:pStyle w:val="NormalWeb"/>
+        <w:numPr>
+          <w:ilvl w:val="1"/>
+          <w:numId w:val="10"/>
+        </w:numPr>
+        <w:spacing w:before="0" w:beforeAutospacing="0" w:after="0" w:afterAutospacing="0"/>
+        <w:rPr>
+          <w:rFonts w:ascii="Roboto" w:hAnsi="Roboto"/>
+          <w:color w:val="2D2F31"/>
+        </w:rPr>
+      </w:pPr>
+      <w:r>
+        <w:rPr>
+          <w:rFonts w:ascii="Roboto" w:hAnsi="Roboto"/>
+          <w:color w:val="2D2F31"/>
+        </w:rPr>
+        <w:t>Circular Doubly Linked List</w:t>
+      </w:r>
+    </w:p>
+    <w:p>
+      <w:pPr>
+        <w:pStyle w:val="NormalWeb"/>
+        <w:numPr>
+          <w:ilvl w:val="2"/>
+          <w:numId w:val="10"/>
+        </w:numPr>
+        <w:spacing w:before="0" w:beforeAutospacing="0" w:after="0" w:afterAutospacing="0"/>
+        <w:rPr>
+          <w:rFonts w:ascii="Roboto" w:hAnsi="Roboto"/>
+          <w:color w:val="2D2F31"/>
+        </w:rPr>
+      </w:pPr>
+      <w:r>
+        <w:rPr>
+          <w:rFonts w:ascii="Roboto" w:hAnsi="Roboto"/>
+          <w:color w:val="2D2F31"/>
+        </w:rPr>
+        <w:t>Like the doubly linked list with two changes. The previous reference of the first node points to the last node. And the next reference of the last node points to the first node.</w:t>
+      </w:r>
+      <w:r>
+        <w:rPr>
+          <w:rFonts w:ascii="Roboto" w:hAnsi="Roboto"/>
+          <w:color w:val="2D2F31"/>
+        </w:rPr>
+        <w:t xml:space="preserve"> This allows forward and reverse traversal and or continue from the last node to the first and vice versa.</w:t>
+      </w:r>
+    </w:p>
+    <w:p>
+      <w:pPr>
+        <w:pStyle w:val="NormalWeb"/>
+        <w:numPr>
+          <w:ilvl w:val="0"/>
+          <w:numId w:val="1"/>
+        </w:numPr>
+        <w:spacing w:before="0" w:beforeAutospacing="0" w:after="0" w:afterAutospacing="0"/>
+        <w:rPr>
+          <w:rFonts w:ascii="Roboto" w:hAnsi="Roboto"/>
+          <w:b/>
+          <w:bCs/>
+          <w:color w:val="2D2F31"/>
+        </w:rPr>
+      </w:pPr>
+      <w:r>
+        <w:rPr>
+          <w:rFonts w:ascii="Roboto" w:hAnsi="Roboto"/>
+          <w:b/>
+          <w:bCs/>
+          <w:color w:val="2D2F31"/>
+        </w:rPr>
         <w:t>Linked List in the Memory</w:t>
       </w:r>
     </w:p>
@@ -3421,7 +3626,7 @@
       <w:pPr>
         <w:pStyle w:val="NormalWeb"/>
         <w:numPr>
-          <w:ilvl w:val="0"/>
+          <w:ilvl w:val="1"/>
           <w:numId w:val="10"/>
         </w:numPr>
         <w:spacing w:before="0" w:beforeAutospacing="0" w:after="0" w:afterAutospacing="0"/>
@@ -3435,6 +3640,67 @@
           <w:rFonts w:ascii="Roboto" w:hAnsi="Roboto"/>
           <w:color w:val="2D2F31"/>
         </w:rPr>
+        <w:lastRenderedPageBreak/>
+        <w:t>Linked List nodes or elements are not located next to each</w:t>
+      </w:r>
+      <w:r>
+        <w:rPr>
+          <w:rFonts w:ascii="Roboto" w:hAnsi="Roboto"/>
+          <w:color w:val="2D2F31"/>
+        </w:rPr>
+        <w:t>(contiguously)</w:t>
+      </w:r>
+      <w:r>
+        <w:rPr>
+          <w:rFonts w:ascii="Roboto" w:hAnsi="Roboto"/>
+          <w:color w:val="2D2F31"/>
+        </w:rPr>
+        <w:t xml:space="preserve"> other in memory like arrays. The reference to the next node is used to find the next node. </w:t>
+      </w:r>
+      <w:r>
+        <w:rPr>
+          <w:rFonts w:ascii="Roboto" w:hAnsi="Roboto"/>
+          <w:color w:val="2D2F31"/>
+        </w:rPr>
+        <w:t>Therefore</w:t>
+      </w:r>
+      <w:r>
+        <w:rPr>
+          <w:rFonts w:ascii="Roboto" w:hAnsi="Roboto"/>
+          <w:color w:val="2D2F31"/>
+        </w:rPr>
+        <w:t>,</w:t>
+      </w:r>
+      <w:r>
+        <w:rPr>
+          <w:rFonts w:ascii="Roboto" w:hAnsi="Roboto"/>
+          <w:color w:val="2D2F31"/>
+        </w:rPr>
+        <w:t xml:space="preserve"> we cannot access any element directly.</w:t>
+      </w:r>
+    </w:p>
+    <w:p>
+      <w:pPr>
+        <w:pStyle w:val="NormalWeb"/>
+        <w:numPr>
+          <w:ilvl w:val="0"/>
+          <w:numId w:val="1"/>
+        </w:numPr>
+        <w:spacing w:before="0" w:beforeAutospacing="0" w:after="0" w:afterAutospacing="0"/>
+        <w:rPr>
+          <w:rFonts w:ascii="Roboto" w:hAnsi="Roboto"/>
+          <w:b/>
+          <w:bCs/>
+          <w:color w:val="2D2F31"/>
+        </w:rPr>
+      </w:pPr>
+      <w:r>
+        <w:rPr>
+          <w:rFonts w:ascii="Roboto" w:hAnsi="Roboto"/>
+          <w:b/>
+          <w:bCs/>
+          <w:color w:val="2D2F31"/>
+        </w:rPr>
         <w:t>Creation of Singly Linked List</w:t>
       </w:r>
     </w:p>
@@ -3442,7 +3708,7 @@
       <w:pPr>
         <w:pStyle w:val="NormalWeb"/>
         <w:numPr>
-          <w:ilvl w:val="0"/>
+          <w:ilvl w:val="1"/>
           <w:numId w:val="10"/>
         </w:numPr>
         <w:spacing w:before="0" w:beforeAutospacing="0" w:after="0" w:afterAutospacing="0"/>
@@ -3456,6 +3722,69 @@
           <w:rFonts w:ascii="Roboto" w:hAnsi="Roboto"/>
           <w:color w:val="2D2F31"/>
         </w:rPr>
+        <w:t xml:space="preserve">Create both the head and the tail and initialize their pointers/references to null. </w:t>
+      </w:r>
+    </w:p>
+    <w:p>
+      <w:pPr>
+        <w:pStyle w:val="NormalWeb"/>
+        <w:numPr>
+          <w:ilvl w:val="1"/>
+          <w:numId w:val="10"/>
+        </w:numPr>
+        <w:spacing w:before="0" w:beforeAutospacing="0" w:after="0" w:afterAutospacing="0"/>
+        <w:rPr>
+          <w:rFonts w:ascii="Roboto" w:hAnsi="Roboto"/>
+          <w:color w:val="2D2F31"/>
+        </w:rPr>
+      </w:pPr>
+      <w:r>
+        <w:rPr>
+          <w:rFonts w:ascii="Roboto" w:hAnsi="Roboto"/>
+          <w:color w:val="2D2F31"/>
+        </w:rPr>
+        <w:t xml:space="preserve">Create a blank node and assign a value to it but the reference should point to null since it is the only node so far. </w:t>
+      </w:r>
+    </w:p>
+    <w:p>
+      <w:pPr>
+        <w:pStyle w:val="NormalWeb"/>
+        <w:numPr>
+          <w:ilvl w:val="1"/>
+          <w:numId w:val="10"/>
+        </w:numPr>
+        <w:spacing w:before="0" w:beforeAutospacing="0" w:after="0" w:afterAutospacing="0"/>
+        <w:rPr>
+          <w:rFonts w:ascii="Roboto" w:hAnsi="Roboto"/>
+          <w:color w:val="2D2F31"/>
+        </w:rPr>
+      </w:pPr>
+      <w:r>
+        <w:rPr>
+          <w:rFonts w:ascii="Roboto" w:hAnsi="Roboto"/>
+          <w:color w:val="2D2F31"/>
+        </w:rPr>
+        <w:t>Now make both the head and tail point/refer to this one node</w:t>
+      </w:r>
+    </w:p>
+    <w:p>
+      <w:pPr>
+        <w:pStyle w:val="NormalWeb"/>
+        <w:numPr>
+          <w:ilvl w:val="0"/>
+          <w:numId w:val="10"/>
+        </w:numPr>
+        <w:spacing w:before="0" w:beforeAutospacing="0" w:after="0" w:afterAutospacing="0"/>
+        <w:rPr>
+          <w:rFonts w:ascii="Roboto" w:hAnsi="Roboto"/>
+          <w:color w:val="2D2F31"/>
+        </w:rPr>
+      </w:pPr>
+      <w:r>
+        <w:rPr>
+          <w:rFonts w:ascii="Roboto" w:hAnsi="Roboto"/>
+          <w:color w:val="2D2F31"/>
+        </w:rPr>
         <w:t>Insertion in Singly Linked List in Memory</w:t>
       </w:r>
     </w:p>
@@ -3463,7 +3792,7 @@
       <w:pPr>
         <w:pStyle w:val="NormalWeb"/>
         <w:numPr>
-          <w:ilvl w:val="0"/>
+          <w:ilvl w:val="1"/>
           <w:numId w:val="10"/>
         </w:numPr>
         <w:spacing w:before="0" w:beforeAutospacing="0" w:after="0" w:afterAutospacing="0"/>
@@ -3477,7 +3806,371 @@
           <w:rFonts w:ascii="Roboto" w:hAnsi="Roboto"/>
           <w:color w:val="2D2F31"/>
         </w:rPr>
+        <w:t xml:space="preserve">We can insert a node at the beginning, middle or end of a singly linked list. </w:t>
+      </w:r>
+    </w:p>
+    <w:p>
+      <w:pPr>
+        <w:pStyle w:val="NormalWeb"/>
+        <w:numPr>
+          <w:ilvl w:val="1"/>
+          <w:numId w:val="10"/>
+        </w:numPr>
+        <w:spacing w:before="0" w:beforeAutospacing="0" w:after="0" w:afterAutospacing="0"/>
+        <w:rPr>
+          <w:rFonts w:ascii="Roboto" w:hAnsi="Roboto"/>
+          <w:color w:val="2D2F31"/>
+        </w:rPr>
+      </w:pPr>
+      <w:r>
+        <w:rPr>
+          <w:rFonts w:ascii="Roboto" w:hAnsi="Roboto"/>
+          <w:color w:val="2D2F31"/>
+        </w:rPr>
+        <w:t>Inserting at the beginning</w:t>
+      </w:r>
+    </w:p>
+    <w:p>
+      <w:pPr>
+        <w:pStyle w:val="NormalWeb"/>
+        <w:numPr>
+          <w:ilvl w:val="2"/>
+          <w:numId w:val="10"/>
+        </w:numPr>
+        <w:spacing w:before="0" w:beforeAutospacing="0" w:after="0" w:afterAutospacing="0"/>
+        <w:rPr>
+          <w:rFonts w:ascii="Roboto" w:hAnsi="Roboto"/>
+          <w:color w:val="2D2F31"/>
+        </w:rPr>
+      </w:pPr>
+      <w:r>
+        <w:rPr>
+          <w:rFonts w:ascii="Roboto" w:hAnsi="Roboto"/>
+          <w:color w:val="2D2F31"/>
+        </w:rPr>
+        <w:t xml:space="preserve">Create a node. </w:t>
+      </w:r>
+    </w:p>
+    <w:p>
+      <w:pPr>
+        <w:pStyle w:val="NormalWeb"/>
+        <w:numPr>
+          <w:ilvl w:val="2"/>
+          <w:numId w:val="10"/>
+        </w:numPr>
+        <w:spacing w:before="0" w:beforeAutospacing="0" w:after="0" w:afterAutospacing="0"/>
+        <w:rPr>
+          <w:rFonts w:ascii="Roboto" w:hAnsi="Roboto"/>
+          <w:color w:val="2D2F31"/>
+        </w:rPr>
+      </w:pPr>
+      <w:r>
+        <w:rPr>
+          <w:rFonts w:ascii="Roboto" w:hAnsi="Roboto"/>
+          <w:color w:val="2D2F31"/>
+        </w:rPr>
+        <w:t>Point new node to the first node.</w:t>
+      </w:r>
+    </w:p>
+    <w:p>
+      <w:pPr>
+        <w:pStyle w:val="NormalWeb"/>
+        <w:numPr>
+          <w:ilvl w:val="2"/>
+          <w:numId w:val="10"/>
+        </w:numPr>
+        <w:spacing w:before="0" w:beforeAutospacing="0" w:after="0" w:afterAutospacing="0"/>
+        <w:rPr>
+          <w:rFonts w:ascii="Roboto" w:hAnsi="Roboto"/>
+          <w:color w:val="2D2F31"/>
+        </w:rPr>
+      </w:pPr>
+      <w:r>
+        <w:rPr>
+          <w:rFonts w:ascii="Roboto" w:hAnsi="Roboto"/>
+          <w:color w:val="2D2F31"/>
+        </w:rPr>
+        <w:t>Update the head node to point to the new node thus making it the first node.</w:t>
+      </w:r>
+    </w:p>
+    <w:p>
+      <w:pPr>
+        <w:pStyle w:val="NormalWeb"/>
+        <w:numPr>
+          <w:ilvl w:val="1"/>
+          <w:numId w:val="10"/>
+        </w:numPr>
+        <w:spacing w:before="0" w:beforeAutospacing="0" w:after="0" w:afterAutospacing="0"/>
+        <w:rPr>
+          <w:rFonts w:ascii="Roboto" w:hAnsi="Roboto"/>
+          <w:color w:val="2D2F31"/>
+        </w:rPr>
+      </w:pPr>
+      <w:r>
+        <w:rPr>
+          <w:rFonts w:ascii="Roboto" w:hAnsi="Roboto"/>
+          <w:color w:val="2D2F31"/>
+        </w:rPr>
+        <w:t>Inserting in the middle</w:t>
+      </w:r>
+    </w:p>
+    <w:p>
+      <w:pPr>
+        <w:pStyle w:val="NormalWeb"/>
+        <w:numPr>
+          <w:ilvl w:val="2"/>
+          <w:numId w:val="10"/>
+        </w:numPr>
+        <w:spacing w:before="0" w:beforeAutospacing="0" w:after="0" w:afterAutospacing="0"/>
+        <w:rPr>
+          <w:rFonts w:ascii="Roboto" w:hAnsi="Roboto"/>
+          <w:color w:val="2D2F31"/>
+        </w:rPr>
+      </w:pPr>
+      <w:r>
+        <w:rPr>
+          <w:rFonts w:ascii="Roboto" w:hAnsi="Roboto"/>
+          <w:color w:val="2D2F31"/>
+        </w:rPr>
+        <w:t>Create a new node in memory.</w:t>
+      </w:r>
+    </w:p>
+    <w:p>
+      <w:pPr>
+        <w:pStyle w:val="NormalWeb"/>
+        <w:numPr>
+          <w:ilvl w:val="2"/>
+          <w:numId w:val="10"/>
+        </w:numPr>
+        <w:spacing w:before="0" w:beforeAutospacing="0" w:after="0" w:afterAutospacing="0"/>
+        <w:rPr>
+          <w:rFonts w:ascii="Roboto" w:hAnsi="Roboto"/>
+          <w:color w:val="2D2F31"/>
+        </w:rPr>
+      </w:pPr>
+      <w:r>
+        <w:rPr>
+          <w:rFonts w:ascii="Roboto" w:hAnsi="Roboto"/>
+          <w:color w:val="2D2F31"/>
+        </w:rPr>
+        <w:t xml:space="preserve">Traverse from head node to the desired location/current node. </w:t>
+      </w:r>
+    </w:p>
+    <w:p>
+      <w:pPr>
+        <w:pStyle w:val="NormalWeb"/>
+        <w:numPr>
+          <w:ilvl w:val="2"/>
+          <w:numId w:val="10"/>
+        </w:numPr>
+        <w:spacing w:before="0" w:beforeAutospacing="0" w:after="0" w:afterAutospacing="0"/>
+        <w:rPr>
+          <w:rFonts w:ascii="Roboto" w:hAnsi="Roboto"/>
+          <w:color w:val="2D2F31"/>
+        </w:rPr>
+      </w:pPr>
+      <w:r>
+        <w:rPr>
+          <w:rFonts w:ascii="Roboto" w:hAnsi="Roboto"/>
+          <w:color w:val="2D2F31"/>
+        </w:rPr>
+        <w:t>Point the reference of the current node to the new node.</w:t>
+      </w:r>
+    </w:p>
+    <w:p>
+      <w:pPr>
+        <w:pStyle w:val="NormalWeb"/>
+        <w:numPr>
+          <w:ilvl w:val="2"/>
+          <w:numId w:val="10"/>
+        </w:numPr>
+        <w:spacing w:before="0" w:beforeAutospacing="0" w:after="0" w:afterAutospacing="0"/>
+        <w:rPr>
+          <w:rFonts w:ascii="Roboto" w:hAnsi="Roboto"/>
+          <w:color w:val="2D2F31"/>
+        </w:rPr>
+      </w:pPr>
+      <w:r>
+        <w:rPr>
+          <w:rFonts w:ascii="Roboto" w:hAnsi="Roboto"/>
+          <w:color w:val="2D2F31"/>
+        </w:rPr>
+        <w:t>Point the reference of the new node to the next node.</w:t>
+      </w:r>
+    </w:p>
+    <w:p>
+      <w:pPr>
+        <w:pStyle w:val="NormalWeb"/>
+        <w:numPr>
+          <w:ilvl w:val="1"/>
+          <w:numId w:val="10"/>
+        </w:numPr>
+        <w:spacing w:before="0" w:beforeAutospacing="0" w:after="0" w:afterAutospacing="0"/>
+        <w:rPr>
+          <w:rFonts w:ascii="Roboto" w:hAnsi="Roboto"/>
+          <w:color w:val="2D2F31"/>
+        </w:rPr>
+      </w:pPr>
+      <w:r>
+        <w:rPr>
+          <w:rFonts w:ascii="Roboto" w:hAnsi="Roboto"/>
+          <w:color w:val="2D2F31"/>
+        </w:rPr>
+        <w:t>Inserting at the end</w:t>
+      </w:r>
+    </w:p>
+    <w:p>
+      <w:pPr>
+        <w:pStyle w:val="NormalWeb"/>
+        <w:numPr>
+          <w:ilvl w:val="2"/>
+          <w:numId w:val="10"/>
+        </w:numPr>
+        <w:spacing w:before="0" w:beforeAutospacing="0" w:after="0" w:afterAutospacing="0"/>
+        <w:rPr>
+          <w:rFonts w:ascii="Roboto" w:hAnsi="Roboto"/>
+          <w:color w:val="2D2F31"/>
+        </w:rPr>
+      </w:pPr>
+      <w:r>
+        <w:rPr>
+          <w:rFonts w:ascii="Roboto" w:hAnsi="Roboto"/>
+          <w:color w:val="2D2F31"/>
+        </w:rPr>
+        <w:t>Create a new node in memory.</w:t>
+      </w:r>
+    </w:p>
+    <w:p>
+      <w:pPr>
+        <w:pStyle w:val="NormalWeb"/>
+        <w:numPr>
+          <w:ilvl w:val="2"/>
+          <w:numId w:val="10"/>
+        </w:numPr>
+        <w:spacing w:before="0" w:beforeAutospacing="0" w:after="0" w:afterAutospacing="0"/>
+        <w:rPr>
+          <w:rFonts w:ascii="Roboto" w:hAnsi="Roboto"/>
+          <w:color w:val="2D2F31"/>
+        </w:rPr>
+      </w:pPr>
+      <w:r>
+        <w:rPr>
+          <w:rFonts w:ascii="Roboto" w:hAnsi="Roboto"/>
+          <w:color w:val="2D2F31"/>
+        </w:rPr>
+        <w:t>Traverse the Linked List to the last node</w:t>
+      </w:r>
+    </w:p>
+    <w:p>
+      <w:pPr>
+        <w:pStyle w:val="NormalWeb"/>
+        <w:numPr>
+          <w:ilvl w:val="2"/>
+          <w:numId w:val="10"/>
+        </w:numPr>
+        <w:spacing w:before="0" w:beforeAutospacing="0" w:after="0" w:afterAutospacing="0"/>
+        <w:rPr>
+          <w:rFonts w:ascii="Roboto" w:hAnsi="Roboto"/>
+          <w:color w:val="2D2F31"/>
+        </w:rPr>
+      </w:pPr>
+      <w:r>
+        <w:rPr>
+          <w:rFonts w:ascii="Roboto" w:hAnsi="Roboto"/>
+          <w:color w:val="2D2F31"/>
+        </w:rPr>
+        <w:t>Point the reference of the current</w:t>
+      </w:r>
+      <w:r>
+        <w:rPr>
+          <w:rFonts w:ascii="Roboto" w:hAnsi="Roboto"/>
+          <w:color w:val="2D2F31"/>
+        </w:rPr>
+        <w:t>/last</w:t>
+      </w:r>
+      <w:r>
+        <w:rPr>
+          <w:rFonts w:ascii="Roboto" w:hAnsi="Roboto"/>
+          <w:color w:val="2D2F31"/>
+        </w:rPr>
+        <w:t xml:space="preserve"> node to the new node.</w:t>
+      </w:r>
+    </w:p>
+    <w:p>
+      <w:pPr>
+        <w:pStyle w:val="NormalWeb"/>
+        <w:numPr>
+          <w:ilvl w:val="2"/>
+          <w:numId w:val="10"/>
+        </w:numPr>
+        <w:spacing w:before="0" w:beforeAutospacing="0" w:after="0" w:afterAutospacing="0"/>
+        <w:rPr>
+          <w:rFonts w:ascii="Roboto" w:hAnsi="Roboto"/>
+          <w:color w:val="2D2F31"/>
+        </w:rPr>
+      </w:pPr>
+      <w:r>
+        <w:rPr>
+          <w:rFonts w:ascii="Roboto" w:hAnsi="Roboto"/>
+          <w:color w:val="2D2F31"/>
+        </w:rPr>
+        <w:t xml:space="preserve">Point the reference of the new node to the </w:t>
+      </w:r>
+      <w:r>
+        <w:rPr>
+          <w:rFonts w:ascii="Roboto" w:hAnsi="Roboto"/>
+          <w:color w:val="2D2F31"/>
+        </w:rPr>
+        <w:t>tail</w:t>
+      </w:r>
+      <w:r>
+        <w:rPr>
+          <w:rFonts w:ascii="Roboto" w:hAnsi="Roboto"/>
+          <w:color w:val="2D2F31"/>
+        </w:rPr>
+        <w:t xml:space="preserve"> node.</w:t>
+      </w:r>
+    </w:p>
+    <w:p>
+      <w:pPr>
+        <w:pStyle w:val="NormalWeb"/>
+        <w:numPr>
+          <w:ilvl w:val="0"/>
+          <w:numId w:val="10"/>
+        </w:numPr>
+        <w:spacing w:before="0" w:beforeAutospacing="0" w:after="0" w:afterAutospacing="0"/>
+        <w:rPr>
+          <w:rFonts w:ascii="Roboto" w:hAnsi="Roboto"/>
+          <w:color w:val="2D2F31"/>
+        </w:rPr>
+      </w:pPr>
+      <w:r>
+        <w:rPr>
+          <w:rFonts w:ascii="Roboto" w:hAnsi="Roboto"/>
+          <w:color w:val="2D2F31"/>
+        </w:rPr>
         <w:t>Insertion in Singly Linked List Algorithm</w:t>
+      </w:r>
+    </w:p>
+    <w:p>
+      <w:pPr>
+        <w:pStyle w:val="NormalWeb"/>
+        <w:numPr>
+          <w:ilvl w:val="1"/>
+          <w:numId w:val="10"/>
+        </w:numPr>
+        <w:spacing w:before="0" w:beforeAutospacing="0" w:after="0" w:afterAutospacing="0"/>
+        <w:rPr>
+          <w:rFonts w:ascii="Roboto" w:hAnsi="Roboto"/>
+          <w:color w:val="2D2F31"/>
+        </w:rPr>
+      </w:pPr>
+      <w:r>
+        <w:rPr>
+          <w:rFonts w:ascii="Roboto" w:hAnsi="Roboto"/>
+          <w:color w:val="2D2F31"/>
+        </w:rPr>
+        <w:t>Review algorithm</w:t>
       </w:r>
     </w:p>
     <w:p>
@@ -3810,6 +4503,7 @@
           <w:rFonts w:ascii="Roboto" w:hAnsi="Roboto"/>
           <w:color w:val="2D2F31"/>
         </w:rPr>
+        <w:lastRenderedPageBreak/>
         <w:t>Deletion Algorithm in Circular Singly Linked List</w:t>
       </w:r>
     </w:p>
@@ -3933,7 +4627,6 @@
           <w:rFonts w:ascii="Roboto" w:hAnsi="Roboto"/>
           <w:color w:val="2D2F31"/>
         </w:rPr>
-        <w:lastRenderedPageBreak/>
         <w:t>Insertion in Doubly Linked List</w:t>
       </w:r>
     </w:p>
@@ -4597,6 +5290,7 @@
           <w:rFonts w:ascii="Roboto" w:eastAsiaTheme="majorEastAsia" w:hAnsi="Roboto"/>
           <w:color w:val="2D2F31"/>
         </w:rPr>
+        <w:lastRenderedPageBreak/>
         <w:t>Section 15 - Stack</w:t>
       </w:r>
     </w:p>
@@ -4723,7 +5417,6 @@
           <w:rFonts w:ascii="Roboto" w:hAnsi="Roboto"/>
           <w:color w:val="2D2F31"/>
         </w:rPr>
-        <w:lastRenderedPageBreak/>
         <w:t>Stack Operations using Array (Push, Pop, Peek, Delete)</w:t>
       </w:r>
     </w:p>
@@ -5355,6 +6048,7 @@
           <w:rFonts w:ascii="Roboto" w:eastAsiaTheme="majorEastAsia" w:hAnsi="Roboto"/>
           <w:color w:val="2D2F31"/>
         </w:rPr>
+        <w:lastRenderedPageBreak/>
         <w:t>Section 18 - Tree / Binary Tree</w:t>
       </w:r>
     </w:p>
@@ -5481,7 +6175,6 @@
           <w:rFonts w:ascii="Roboto" w:hAnsi="Roboto"/>
           <w:color w:val="2D2F31"/>
         </w:rPr>
-        <w:lastRenderedPageBreak/>
         <w:t>Types of Binary Tree</w:t>
       </w:r>
     </w:p>
@@ -6190,6 +6883,7 @@
           <w:rFonts w:ascii="Roboto" w:hAnsi="Roboto"/>
           <w:color w:val="2D2F31"/>
         </w:rPr>
+        <w:lastRenderedPageBreak/>
         <w:t>Insert a node in AVL (Left Left Condition)</w:t>
       </w:r>
     </w:p>
@@ -6337,7 +7031,6 @@
           <w:rFonts w:ascii="Roboto" w:hAnsi="Roboto"/>
           <w:color w:val="2D2F31"/>
         </w:rPr>
-        <w:lastRenderedPageBreak/>
         <w:t>Delete a node from AVL (all together)</w:t>
       </w:r>
     </w:p>
@@ -6956,6 +7649,7 @@
           <w:rFonts w:ascii="Roboto" w:hAnsi="Roboto"/>
           <w:color w:val="2D2F31"/>
         </w:rPr>
+        <w:lastRenderedPageBreak/>
         <w:t>Sorting Terminologies</w:t>
       </w:r>
     </w:p>
@@ -7103,7 +7797,6 @@
           <w:rFonts w:ascii="Roboto" w:hAnsi="Roboto"/>
           <w:color w:val="2D2F31"/>
         </w:rPr>
-        <w:lastRenderedPageBreak/>
         <w:t>Heap Sort</w:t>
       </w:r>
     </w:p>
@@ -7681,6 +8374,7 @@
           <w:rFonts w:ascii="Roboto" w:hAnsi="Roboto"/>
           <w:color w:val="2D2F31"/>
         </w:rPr>
+        <w:lastRenderedPageBreak/>
         <w:t>What is Topological Sort?</w:t>
       </w:r>
     </w:p>
@@ -8367,6 +9061,7 @@
           <w:rFonts w:ascii="Roboto" w:eastAsiaTheme="majorEastAsia" w:hAnsi="Roboto"/>
           <w:color w:val="2D2F31"/>
         </w:rPr>
+        <w:lastRenderedPageBreak/>
         <w:t>Section 34 - Minimum Spanning Tree</w:t>
       </w:r>
     </w:p>
@@ -8448,7 +9143,6 @@
           <w:rFonts w:ascii="Roboto" w:eastAsiaTheme="majorEastAsia" w:hAnsi="Roboto"/>
           <w:color w:val="2D2F31"/>
         </w:rPr>
-        <w:lastRenderedPageBreak/>
         <w:t>Section 35 - Kruskal's and Prim's Algorithms</w:t>
       </w:r>
     </w:p>
@@ -9112,6 +9806,7 @@
           <w:rFonts w:ascii="Roboto" w:hAnsi="Roboto"/>
           <w:color w:val="2D2F31"/>
         </w:rPr>
+        <w:lastRenderedPageBreak/>
         <w:t>Minimum cost to reach the Last cell problem</w:t>
       </w:r>
     </w:p>
@@ -9214,7 +9909,6 @@
           <w:rFonts w:ascii="Roboto" w:hAnsi="Roboto"/>
           <w:color w:val="2D2F31"/>
         </w:rPr>
-        <w:lastRenderedPageBreak/>
         <w:t>What is Dynamic Programming? (Overlapping property)</w:t>
       </w:r>
     </w:p>
@@ -10361,7 +11055,7 @@
         <w:sz w:val="20"/>
       </w:rPr>
     </w:lvl>
-    <w:lvl w:ilvl="1" w:tentative="1">
+    <w:lvl w:ilvl="1">
       <w:start w:val="1"/>
       <w:numFmt w:val="bullet"/>
       <w:lvlText w:val="o"/>
@@ -10377,7 +11071,7 @@
         <w:sz w:val="20"/>
       </w:rPr>
     </w:lvl>
-    <w:lvl w:ilvl="2" w:tentative="1">
+    <w:lvl w:ilvl="2">
       <w:start w:val="1"/>
       <w:numFmt w:val="bullet"/>
       <w:lvlText w:val=""/>

</xml_diff>